<commit_message>
Update 3: Fixed and Completed all functional test cases
</commit_message>
<xml_diff>
--- a/Class12/Class12Capstone/Test Plan/Test Plan.docx
+++ b/Class12/Class12Capstone/Test Plan/Test Plan.docx
@@ -147,25 +147,23 @@
           <w:sz w:val="28"/>
           <w:szCs w:val="28"/>
         </w:rPr>
-        <w:t xml:space="preserve">on Adding new </w:t>
-      </w:r>
-      <w:proofErr w:type="spellStart"/>
+        <w:t>on Adding new Veteranians</w:t>
+      </w:r>
       <w:r>
         <w:rPr>
           <w:rFonts w:ascii="Calibri" w:hAnsi="Calibri" w:cs="Calibri"/>
           <w:sz w:val="28"/>
           <w:szCs w:val="28"/>
         </w:rPr>
-        <w:t>Veteranians</w:t>
-      </w:r>
-      <w:proofErr w:type="spellEnd"/>
+        <w:t xml:space="preserve"> </w:t>
+      </w:r>
       <w:r>
         <w:rPr>
           <w:rFonts w:ascii="Calibri" w:hAnsi="Calibri" w:cs="Calibri"/>
           <w:sz w:val="28"/>
           <w:szCs w:val="28"/>
         </w:rPr>
-        <w:t xml:space="preserve"> </w:t>
+        <w:t xml:space="preserve">and </w:t>
       </w:r>
       <w:r>
         <w:rPr>
@@ -173,7 +171,7 @@
           <w:sz w:val="28"/>
           <w:szCs w:val="28"/>
         </w:rPr>
-        <w:t xml:space="preserve">and </w:t>
+        <w:t xml:space="preserve">security testing by SQL Injection method, </w:t>
       </w:r>
       <w:r>
         <w:rPr>
@@ -181,7 +179,7 @@
           <w:sz w:val="28"/>
           <w:szCs w:val="28"/>
         </w:rPr>
-        <w:t xml:space="preserve">security testing by SQL Injection method, </w:t>
+        <w:t xml:space="preserve">using </w:t>
       </w:r>
       <w:r>
         <w:rPr>
@@ -189,7 +187,7 @@
           <w:sz w:val="28"/>
           <w:szCs w:val="28"/>
         </w:rPr>
-        <w:t xml:space="preserve">using </w:t>
+        <w:t>Windows Surface</w:t>
       </w:r>
       <w:r>
         <w:rPr>
@@ -197,14 +195,6 @@
           <w:sz w:val="28"/>
           <w:szCs w:val="28"/>
         </w:rPr>
-        <w:t>Windows Surface</w:t>
-      </w:r>
-      <w:r>
-        <w:rPr>
-          <w:rFonts w:ascii="Calibri" w:hAnsi="Calibri" w:cs="Calibri"/>
-          <w:sz w:val="28"/>
-          <w:szCs w:val="28"/>
-        </w:rPr>
         <w:t xml:space="preserve">. </w:t>
       </w:r>
     </w:p>
@@ -243,18 +233,8 @@
           <w:sz w:val="24"/>
           <w:szCs w:val="24"/>
         </w:rPr>
-        <w:t xml:space="preserve">Columbus </w:t>
-      </w:r>
-      <w:proofErr w:type="spellStart"/>
-      <w:r>
-        <w:rPr>
-          <w:rFonts w:ascii="Calibri" w:hAnsi="Calibri"/>
-          <w:sz w:val="24"/>
-          <w:szCs w:val="24"/>
-        </w:rPr>
-        <w:t>Manuputty</w:t>
-      </w:r>
-      <w:proofErr w:type="spellEnd"/>
+        <w:t>Columbus Manuputty</w:t>
+      </w:r>
     </w:p>
     <w:p>
       <w:pPr>
@@ -316,7 +296,7 @@
           <w:sz w:val="24"/>
           <w:szCs w:val="24"/>
         </w:rPr>
-        <w:t>15</w:t>
+        <w:t>1 April</w:t>
       </w:r>
       <w:r>
         <w:rPr>
@@ -324,34 +304,34 @@
           <w:sz w:val="24"/>
           <w:szCs w:val="24"/>
         </w:rPr>
-        <w:t xml:space="preserve"> March</w:t>
-      </w:r>
-      <w:r>
+        <w:t xml:space="preserve"> 2020</w:t>
+      </w:r>
+    </w:p>
+    <w:p>
+      <w:pPr>
+        <w:pStyle w:val="NoSpacing"/>
+        <w:jc w:val="center"/>
         <w:rPr>
           <w:rFonts w:ascii="Calibri" w:hAnsi="Calibri"/>
           <w:sz w:val="24"/>
           <w:szCs w:val="24"/>
         </w:rPr>
-        <w:t xml:space="preserve"> 2020</w:t>
-      </w:r>
-    </w:p>
-    <w:p>
-      <w:pPr>
-        <w:pStyle w:val="NoSpacing"/>
-        <w:jc w:val="center"/>
+      </w:pPr>
+      <w:r>
         <w:rPr>
           <w:rFonts w:ascii="Calibri" w:hAnsi="Calibri"/>
           <w:sz w:val="24"/>
           <w:szCs w:val="24"/>
         </w:rPr>
-      </w:pPr>
+        <w:t xml:space="preserve">Version </w:t>
+      </w:r>
       <w:r>
         <w:rPr>
           <w:rFonts w:ascii="Calibri" w:hAnsi="Calibri"/>
           <w:sz w:val="24"/>
           <w:szCs w:val="24"/>
         </w:rPr>
-        <w:t xml:space="preserve">Version </w:t>
+        <w:t>#</w:t>
       </w:r>
       <w:r>
         <w:rPr>
@@ -359,7 +339,7 @@
           <w:sz w:val="24"/>
           <w:szCs w:val="24"/>
         </w:rPr>
-        <w:t>#</w:t>
+        <w:t>1.</w:t>
       </w:r>
       <w:r>
         <w:rPr>
@@ -367,15 +347,7 @@
           <w:sz w:val="24"/>
           <w:szCs w:val="24"/>
         </w:rPr>
-        <w:t>1.</w:t>
-      </w:r>
-      <w:r>
-        <w:rPr>
-          <w:rFonts w:ascii="Calibri" w:hAnsi="Calibri"/>
-          <w:sz w:val="24"/>
-          <w:szCs w:val="24"/>
-        </w:rPr>
-        <w:t>0</w:t>
+        <w:t>1</w:t>
       </w:r>
     </w:p>
     <w:p>
@@ -1549,25 +1521,23 @@
           <w:sz w:val="22"/>
           <w:szCs w:val="22"/>
         </w:rPr>
-        <w:t xml:space="preserve">check </w:t>
-      </w:r>
-      <w:proofErr w:type="spellStart"/>
+        <w:t xml:space="preserve">check wether </w:t>
+      </w:r>
       <w:r>
         <w:rPr>
           <w:rFonts w:ascii="Bookman Old Style" w:hAnsi="Bookman Old Style" w:cs="Tahoma"/>
           <w:sz w:val="22"/>
           <w:szCs w:val="22"/>
         </w:rPr>
-        <w:t>wether</w:t>
-      </w:r>
-      <w:proofErr w:type="spellEnd"/>
+        <w:t xml:space="preserve">Spring Pet Clinic </w:t>
+      </w:r>
       <w:r>
         <w:rPr>
           <w:rFonts w:ascii="Bookman Old Style" w:hAnsi="Bookman Old Style" w:cs="Tahoma"/>
           <w:sz w:val="22"/>
           <w:szCs w:val="22"/>
         </w:rPr>
-        <w:t xml:space="preserve"> </w:t>
+        <w:t>websi</w:t>
       </w:r>
       <w:r>
         <w:rPr>
@@ -1575,41 +1545,7 @@
           <w:sz w:val="22"/>
           <w:szCs w:val="22"/>
         </w:rPr>
-        <w:t xml:space="preserve">Spring Pet Clinic </w:t>
-      </w:r>
-      <w:r>
-        <w:rPr>
-          <w:rFonts w:ascii="Bookman Old Style" w:hAnsi="Bookman Old Style" w:cs="Tahoma"/>
-          <w:sz w:val="22"/>
-          <w:szCs w:val="22"/>
-        </w:rPr>
-        <w:t>websi</w:t>
-      </w:r>
-      <w:r>
-        <w:rPr>
-          <w:rFonts w:ascii="Bookman Old Style" w:hAnsi="Bookman Old Style" w:cs="Tahoma"/>
-          <w:sz w:val="22"/>
-          <w:szCs w:val="22"/>
-        </w:rPr>
-        <w:t xml:space="preserve">te is fully functional, in this case, specifically, to be able to add veterinarian using </w:t>
-      </w:r>
-      <w:proofErr w:type="spellStart"/>
-      <w:r>
-        <w:rPr>
-          <w:rFonts w:ascii="Bookman Old Style" w:hAnsi="Bookman Old Style" w:cs="Tahoma"/>
-          <w:sz w:val="22"/>
-          <w:szCs w:val="22"/>
-        </w:rPr>
-        <w:t>vet_admin</w:t>
-      </w:r>
-      <w:proofErr w:type="spellEnd"/>
-      <w:r>
-        <w:rPr>
-          <w:rFonts w:ascii="Bookman Old Style" w:hAnsi="Bookman Old Style" w:cs="Tahoma"/>
-          <w:sz w:val="22"/>
-          <w:szCs w:val="22"/>
-        </w:rPr>
-        <w:t xml:space="preserve"> account, </w:t>
+        <w:t xml:space="preserve">te is fully functional, in this case, specifically, to be able to add veterinarian using vet_admin account, </w:t>
       </w:r>
       <w:r>
         <w:rPr>
@@ -1755,15 +1691,7 @@
         </w:r>
       </w:hyperlink>
       <w:r>
-        <w:t xml:space="preserve"> (</w:t>
-      </w:r>
-      <w:proofErr w:type="spellStart"/>
-      <w:r>
-        <w:t>Srping</w:t>
-      </w:r>
-      <w:proofErr w:type="spellEnd"/>
-      <w:r>
-        <w:t xml:space="preserve"> Pet Clinic)</w:t>
+        <w:t xml:space="preserve"> (Srping Pet Clinic)</w:t>
       </w:r>
     </w:p>
     <w:p>
@@ -1839,19 +1767,11 @@
           <w:szCs w:val="22"/>
         </w:rPr>
       </w:pPr>
-      <w:proofErr w:type="spellStart"/>
       <w:r>
         <w:rPr>
           <w:rFonts w:asciiTheme="minorHAnsi" w:hAnsiTheme="minorHAnsi" w:cstheme="minorHAnsi"/>
         </w:rPr>
-        <w:t>Wifi</w:t>
-      </w:r>
-      <w:proofErr w:type="spellEnd"/>
-      <w:r>
-        <w:rPr>
-          <w:rFonts w:asciiTheme="minorHAnsi" w:hAnsiTheme="minorHAnsi" w:cstheme="minorHAnsi"/>
-        </w:rPr>
-        <w:t xml:space="preserve"> Marvell AVASTAR Wireless-AC Network Controller Wi-Fi 4 (802.11n) 2.5 GHz Driver version 15.68.9127.58</w:t>
+        <w:t>Wifi Marvell AVASTAR Wireless-AC Network Controller Wi-Fi 4 (802.11n) 2.5 GHz Driver version 15.68.9127.58</w:t>
       </w:r>
     </w:p>
     <w:p>
@@ -1887,19 +1807,11 @@
           <w:szCs w:val="22"/>
         </w:rPr>
       </w:pPr>
-      <w:proofErr w:type="spellStart"/>
       <w:r>
         <w:rPr>
           <w:rFonts w:asciiTheme="minorHAnsi" w:hAnsiTheme="minorHAnsi" w:cstheme="minorHAnsi"/>
         </w:rPr>
-        <w:t>Bugmagnet</w:t>
-      </w:r>
-      <w:proofErr w:type="spellEnd"/>
-      <w:r>
-        <w:rPr>
-          <w:rFonts w:asciiTheme="minorHAnsi" w:hAnsiTheme="minorHAnsi" w:cstheme="minorHAnsi"/>
-        </w:rPr>
-        <w:t xml:space="preserve"> version</w:t>
+        <w:t>Bugmagnet version</w:t>
       </w:r>
       <w:r>
         <w:rPr>
@@ -1947,19 +1859,11 @@
           <w:szCs w:val="22"/>
         </w:rPr>
       </w:pPr>
-      <w:proofErr w:type="spellStart"/>
       <w:r>
         <w:rPr>
           <w:rFonts w:asciiTheme="minorHAnsi" w:hAnsiTheme="minorHAnsi" w:cstheme="minorHAnsi"/>
         </w:rPr>
-        <w:t>Katalon</w:t>
-      </w:r>
-      <w:proofErr w:type="spellEnd"/>
-      <w:r>
-        <w:rPr>
-          <w:rFonts w:asciiTheme="minorHAnsi" w:hAnsiTheme="minorHAnsi" w:cstheme="minorHAnsi"/>
-        </w:rPr>
-        <w:t xml:space="preserve"> version</w:t>
+        <w:t>Katalon version</w:t>
       </w:r>
       <w:r>
         <w:rPr>
@@ -2149,23 +2053,7 @@
           <w:rFonts w:ascii="Bookman Old Style" w:hAnsi="Bookman Old Style" w:cs="Tahoma"/>
           <w:bCs/>
         </w:rPr>
-        <w:t xml:space="preserve"> of '</w:t>
-      </w:r>
-      <w:proofErr w:type="spellStart"/>
-      <w:r>
-        <w:rPr>
-          <w:rFonts w:ascii="Bookman Old Style" w:hAnsi="Bookman Old Style" w:cs="Tahoma"/>
-          <w:bCs/>
-        </w:rPr>
-        <w:t>Srping</w:t>
-      </w:r>
-      <w:proofErr w:type="spellEnd"/>
-      <w:r>
-        <w:rPr>
-          <w:rFonts w:ascii="Bookman Old Style" w:hAnsi="Bookman Old Style" w:cs="Tahoma"/>
-          <w:bCs/>
-        </w:rPr>
-        <w:t xml:space="preserve"> Pet Clinic</w:t>
+        <w:t xml:space="preserve"> of 'Srping Pet Clinic</w:t>
       </w:r>
       <w:r>
         <w:rPr>
@@ -2560,7 +2448,7 @@
                 <w:sz w:val="20"/>
                 <w:szCs w:val="20"/>
               </w:rPr>
-              <w:t>?</w:t>
+              <w:t>31</w:t>
             </w:r>
             <w:r>
               <w:rPr>
@@ -2631,7 +2519,25 @@
                 <w:sz w:val="20"/>
                 <w:szCs w:val="20"/>
               </w:rPr>
-              <w:t>Security Testing with SQL Injection (3/?/2020)</w:t>
+              <w:t>Securi</w:t>
+            </w:r>
+            <w:r>
+              <w:rPr>
+                <w:rFonts w:ascii="Bookman Old Style" w:eastAsia="Times New Roman" w:hAnsi="Bookman Old Style" w:cs="Times New Roman"/>
+                <w:color w:val="000000"/>
+                <w:sz w:val="20"/>
+                <w:szCs w:val="20"/>
+              </w:rPr>
+              <w:t>ty Testing with SQL Injection (4</w:t>
+            </w:r>
+            <w:r>
+              <w:rPr>
+                <w:rFonts w:ascii="Bookman Old Style" w:eastAsia="Times New Roman" w:hAnsi="Bookman Old Style" w:cs="Times New Roman"/>
+                <w:color w:val="000000"/>
+                <w:sz w:val="20"/>
+                <w:szCs w:val="20"/>
+              </w:rPr>
+              <w:t>/?/2020)</w:t>
             </w:r>
           </w:p>
         </w:tc>
@@ -2912,7 +2818,7 @@
                 <w:rFonts w:ascii="Bookman Old Style" w:eastAsia="Times New Roman" w:hAnsi="Bookman Old Style" w:cs="Times New Roman"/>
                 <w:color w:val="000000"/>
               </w:rPr>
-              <w:t>9</w:t>
+              <w:t>11</w:t>
             </w:r>
           </w:p>
         </w:tc>
@@ -2932,6 +2838,13 @@
                 <w:color w:val="000000"/>
               </w:rPr>
             </w:pPr>
+            <w:r>
+              <w:rPr>
+                <w:rFonts w:ascii="Bookman Old Style" w:eastAsia="Times New Roman" w:hAnsi="Bookman Old Style" w:cs="Times New Roman"/>
+                <w:color w:val="000000"/>
+              </w:rPr>
+              <w:t>11</w:t>
+            </w:r>
           </w:p>
         </w:tc>
         <w:tc>
@@ -2950,6 +2863,13 @@
                 <w:color w:val="000000"/>
               </w:rPr>
             </w:pPr>
+            <w:r>
+              <w:rPr>
+                <w:rFonts w:ascii="Bookman Old Style" w:eastAsia="Times New Roman" w:hAnsi="Bookman Old Style" w:cs="Times New Roman"/>
+                <w:color w:val="000000"/>
+              </w:rPr>
+              <w:t>3</w:t>
+            </w:r>
           </w:p>
         </w:tc>
         <w:tc>
@@ -2968,6 +2888,13 @@
                 <w:color w:val="000000"/>
               </w:rPr>
             </w:pPr>
+            <w:r>
+              <w:rPr>
+                <w:rFonts w:ascii="Bookman Old Style" w:eastAsia="Times New Roman" w:hAnsi="Bookman Old Style" w:cs="Times New Roman"/>
+                <w:color w:val="000000"/>
+              </w:rPr>
+              <w:t>8</w:t>
+            </w:r>
           </w:p>
         </w:tc>
         <w:tc>
@@ -3173,7 +3100,15 @@
                 <w:b/>
                 <w:color w:val="000000"/>
               </w:rPr>
-              <w:t>10</w:t>
+              <w:t>1</w:t>
+            </w:r>
+            <w:r>
+              <w:rPr>
+                <w:rFonts w:ascii="Bookman Old Style" w:eastAsia="Times New Roman" w:hAnsi="Bookman Old Style" w:cs="Times New Roman"/>
+                <w:b/>
+                <w:color w:val="000000"/>
+              </w:rPr>
+              <w:t>2</w:t>
             </w:r>
           </w:p>
         </w:tc>
@@ -8159,24 +8094,6 @@
 </file>
 
 <file path=customXml/item1.xml><?xml version="1.0" encoding="utf-8"?>
-<p:properties xmlns:p="http://schemas.microsoft.com/office/2006/metadata/properties" xmlns:xsi="http://www.w3.org/2001/XMLSchema-instance" xmlns:pc="http://schemas.microsoft.com/office/infopath/2007/PartnerControls">
-  <documentManagement>
-    <iKnowRUPDiscipline xmlns="FBFD171D-1364-44AE-8331-92A4F45E6E03">04 - Test</iKnowRUPDiscipline>
-    <iKnowProjectDocStatus xmlns="FBFD171D-1364-44AE-8331-92A4F45E6E03">Final</iKnowProjectDocStatus>
-  </documentManagement>
-</p:properties>
-</file>
-
-<file path=customXml/item2.xml><?xml version="1.0" encoding="utf-8"?>
-<?mso-contentType ?>
-<FormTemplates xmlns="http://schemas.microsoft.com/sharepoint/v3/contenttype/forms">
-  <Display>DocumentLibraryForm</Display>
-  <Edit>DocumentLibraryForm</Edit>
-  <New>DocumentLibraryForm</New>
-</FormTemplates>
-</file>
-
-<file path=customXml/item3.xml><?xml version="1.0" encoding="utf-8"?>
 <ct:contentTypeSchema xmlns:ct="http://schemas.microsoft.com/office/2006/metadata/contentType" xmlns:ma="http://schemas.microsoft.com/office/2006/metadata/properties/metaAttributes" ct:_="" ma:_="" ma:contentTypeName="New Word Document (RUP)" ma:contentTypeID="0x0101005AAAECE99110474A9146CF8AE9B61726001DE805D8C1ACDB4DBA6C05CE976282D2" ma:contentTypeVersion="0" ma:contentTypeDescription="Launch Word Document (RUP) template" ma:contentTypeScope="" ma:versionID="2dda0e57c7c265342428c24643d0fbde">
   <xsd:schema xmlns:xsd="http://www.w3.org/2001/XMLSchema" xmlns:xs="http://www.w3.org/2001/XMLSchema" xmlns:p="http://schemas.microsoft.com/office/2006/metadata/properties" xmlns:ns2="FBFD171D-1364-44AE-8331-92A4F45E6E03" targetNamespace="http://schemas.microsoft.com/office/2006/metadata/properties" ma:root="true" ma:fieldsID="994f622952de5f90c54c081ab5490b88" ns2:_="">
     <xsd:import namespace="FBFD171D-1364-44AE-8331-92A4F45E6E03"/>
@@ -8319,29 +8236,29 @@
 </ct:contentTypeSchema>
 </file>
 
+<file path=customXml/item2.xml><?xml version="1.0" encoding="utf-8"?>
+<?mso-contentType ?>
+<FormTemplates xmlns="http://schemas.microsoft.com/sharepoint/v3/contenttype/forms">
+  <Display>DocumentLibraryForm</Display>
+  <Edit>DocumentLibraryForm</Edit>
+  <New>DocumentLibraryForm</New>
+</FormTemplates>
+</file>
+
+<file path=customXml/item3.xml><?xml version="1.0" encoding="utf-8"?>
+<p:properties xmlns:p="http://schemas.microsoft.com/office/2006/metadata/properties" xmlns:xsi="http://www.w3.org/2001/XMLSchema-instance" xmlns:pc="http://schemas.microsoft.com/office/infopath/2007/PartnerControls">
+  <documentManagement>
+    <iKnowRUPDiscipline xmlns="FBFD171D-1364-44AE-8331-92A4F45E6E03">04 - Test</iKnowRUPDiscipline>
+    <iKnowProjectDocStatus xmlns="FBFD171D-1364-44AE-8331-92A4F45E6E03">Final</iKnowProjectDocStatus>
+  </documentManagement>
+</p:properties>
+</file>
+
 <file path=customXml/item4.xml><?xml version="1.0" encoding="utf-8"?>
 <b:Sources xmlns:b="http://schemas.openxmlformats.org/officeDocument/2006/bibliography" xmlns="http://schemas.openxmlformats.org/officeDocument/2006/bibliography" SelectedStyle="\APA.XSL" StyleName="APA"/>
 </file>
 
 <file path=customXml/itemProps1.xml><?xml version="1.0" encoding="utf-8"?>
-<ds:datastoreItem xmlns:ds="http://schemas.openxmlformats.org/officeDocument/2006/customXml" ds:itemID="{F7F00EC4-96E5-46C2-883F-1E6E9E38E9FE}">
-  <ds:schemaRefs>
-    <ds:schemaRef ds:uri="http://schemas.microsoft.com/office/2006/metadata/properties"/>
-    <ds:schemaRef ds:uri="http://schemas.microsoft.com/office/infopath/2007/PartnerControls"/>
-    <ds:schemaRef ds:uri="FBFD171D-1364-44AE-8331-92A4F45E6E03"/>
-  </ds:schemaRefs>
-</ds:datastoreItem>
-</file>
-
-<file path=customXml/itemProps2.xml><?xml version="1.0" encoding="utf-8"?>
-<ds:datastoreItem xmlns:ds="http://schemas.openxmlformats.org/officeDocument/2006/customXml" ds:itemID="{C4AD0EFB-702D-41B8-AAEF-5D3247EB8685}">
-  <ds:schemaRefs>
-    <ds:schemaRef ds:uri="http://schemas.microsoft.com/sharepoint/v3/contenttype/forms"/>
-  </ds:schemaRefs>
-</ds:datastoreItem>
-</file>
-
-<file path=customXml/itemProps3.xml><?xml version="1.0" encoding="utf-8"?>
 <ds:datastoreItem xmlns:ds="http://schemas.openxmlformats.org/officeDocument/2006/customXml" ds:itemID="{CBD5B255-0CD4-4E06-8114-9BACCD766324}">
   <ds:schemaRefs>
     <ds:schemaRef ds:uri="http://schemas.microsoft.com/office/2006/metadata/contentType"/>
@@ -8359,8 +8276,26 @@
 </ds:datastoreItem>
 </file>
 
+<file path=customXml/itemProps2.xml><?xml version="1.0" encoding="utf-8"?>
+<ds:datastoreItem xmlns:ds="http://schemas.openxmlformats.org/officeDocument/2006/customXml" ds:itemID="{C4AD0EFB-702D-41B8-AAEF-5D3247EB8685}">
+  <ds:schemaRefs>
+    <ds:schemaRef ds:uri="http://schemas.microsoft.com/sharepoint/v3/contenttype/forms"/>
+  </ds:schemaRefs>
+</ds:datastoreItem>
+</file>
+
+<file path=customXml/itemProps3.xml><?xml version="1.0" encoding="utf-8"?>
+<ds:datastoreItem xmlns:ds="http://schemas.openxmlformats.org/officeDocument/2006/customXml" ds:itemID="{F7F00EC4-96E5-46C2-883F-1E6E9E38E9FE}">
+  <ds:schemaRefs>
+    <ds:schemaRef ds:uri="http://schemas.microsoft.com/office/2006/metadata/properties"/>
+    <ds:schemaRef ds:uri="http://schemas.microsoft.com/office/infopath/2007/PartnerControls"/>
+    <ds:schemaRef ds:uri="FBFD171D-1364-44AE-8331-92A4F45E6E03"/>
+  </ds:schemaRefs>
+</ds:datastoreItem>
+</file>
+
 <file path=customXml/itemProps4.xml><?xml version="1.0" encoding="utf-8"?>
-<ds:datastoreItem xmlns:ds="http://schemas.openxmlformats.org/officeDocument/2006/customXml" ds:itemID="{501DD4D1-B0E8-491D-BBD4-E8CDF3944F68}">
+<ds:datastoreItem xmlns:ds="http://schemas.openxmlformats.org/officeDocument/2006/customXml" ds:itemID="{FFD6CA01-D0B1-475A-ACE1-9030E4942977}">
   <ds:schemaRefs>
     <ds:schemaRef ds:uri="http://schemas.openxmlformats.org/officeDocument/2006/bibliography"/>
   </ds:schemaRefs>

</xml_diff>